<commit_message>
Adding a paragraph to Abstract
</commit_message>
<xml_diff>
--- a/My Thesis.docx
+++ b/My Thesis.docx
@@ -513,49 +513,28 @@
         <w:t xml:space="preserve">. </w:t>
       </w:r>
       <w:r>
-        <w:t xml:space="preserve">The primary goal of the controller is to charge the battery under test to the amount that counteracts the natural self-discharge currents </w:t>
-      </w:r>
-      <w:r>
-        <w:t>called float current</w:t>
+        <w:t>The primary goal of the controller is to charge the battery under test to the amount that counteracts the natural self-discharge currents called float current</w:t>
       </w:r>
       <w:r>
         <w:t>s</w:t>
       </w:r>
       <w:r>
+        <w:t xml:space="preserve"> – caused by phenomena such as overhang, polarization, etc. – </w:t>
+      </w:r>
+      <w:r>
+        <w:t>following</w:t>
+      </w:r>
+      <w:r>
+        <w:t xml:space="preserve"> the transient phase. </w:t>
+      </w:r>
+      <w:r>
+        <w:t>The previous controller was a PID type and tuned only for a specific type of battery; therefore, in order to use the test device on a new model of battery, manual efforts were required to tune the new gains for the PID controller.</w:t>
+      </w:r>
+      <w:r>
         <w:t xml:space="preserve"> </w:t>
       </w:r>
       <w:r>
-        <w:t xml:space="preserve">– caused by phenomena such as overhang, polarization, etc. – </w:t>
-      </w:r>
-      <w:r>
-        <w:t>following</w:t>
-      </w:r>
-      <w:r>
-        <w:t xml:space="preserve"> the transient phase. </w:t>
-      </w:r>
-      <w:r>
-        <w:t>The previous controller was a PID type and tuned only for a specific type of battery; therefore, in order to use the test device on a new model of battery, manual efforts were required to tune the new gains for the PID controller.</w:t>
-      </w:r>
-      <w:r>
-        <w:t xml:space="preserve"> </w:t>
-      </w:r>
-      <w:r>
-        <w:t>To</w:t>
-      </w:r>
-      <w:r>
-        <w:t xml:space="preserve"> </w:t>
-      </w:r>
-      <w:r>
-        <w:t xml:space="preserve">develop a new </w:t>
-      </w:r>
-      <w:r>
-        <w:t>controller to tune itself without the need for manual tuning of the PID controller</w:t>
-      </w:r>
-      <w:r>
-        <w:t xml:space="preserve"> gains</w:t>
-      </w:r>
-      <w:r>
-        <w:t xml:space="preserve">, a fuzzy logic interface </w:t>
+        <w:t xml:space="preserve">To develop a new controller to tune itself without the need for manual tuning of the PID controller gains, a fuzzy logic interface </w:t>
       </w:r>
       <w:r>
         <w:t>was adopted.</w:t>
@@ -574,6 +553,11 @@
     <w:p>
       <w:r>
         <w:t>Pg.4</w:t>
+      </w:r>
+    </w:p>
+    <w:p>
+      <w:r>
+        <w:t>Pg.5</w:t>
       </w:r>
     </w:p>
     <w:p/>
@@ -619,14 +603,14 @@
         <w:rPr>
           <w:u w:val="single"/>
         </w:rPr>
-        <w:t xml:space="preserve">ere goes the Abstract in English of your thesis followed by a list of keywords. The Abstract is a concise summary of the content of the thesis (single page of text) and a guide to the most important contributions included in your thesis. The Abstract is the very last thing you write. It should be a self-contained text and should be clear to someone who hasn’t (yet) read the whole manuscript. The Abstract should contain the answers to the main scientific questions that have been addressed in your thesis. It needs to summarize the adopted motivations and the adopted methodological approach as well as the findings of your work and their relevance and impact. The Abstract is the part appearing in the record of your thesis inside POLITesi, the Digital Archive of PhD and Master Theses (Laurea Magistrale) of Politecnico di Milano. The Abstract will be followed by a list of four to six keywords. Keywords are </w:t>
+        <w:t xml:space="preserve">ere goes the Abstract in English of your thesis followed by a list of keywords. The Abstract is a concise summary of the content of the thesis (single page of text) and a guide to the most important contributions included in your thesis. The Abstract is the very last thing you write. It should be a self-contained text and should be clear to someone who hasn’t (yet) read the whole manuscript. The Abstract should contain the answers to the main scientific questions that have been addressed in your thesis. It needs to summarize the adopted motivations and the adopted methodological approach as well as the findings of your work and their relevance and impact. The Abstract is the part appearing in the record of your thesis inside POLITesi, the </w:t>
       </w:r>
       <w:r>
         <w:rPr>
           <w:u w:val="single"/>
         </w:rPr>
         <w:lastRenderedPageBreak/>
-        <w:t>a tool to help indexers and search engines to find relevant documents. To be relevant and effective, keywords must be chosen carefully. They should represent the content of your work and be specific to your field or sub-field. Keywords may be a single word or two to four words.</w:t>
+        <w:t>Digital Archive of PhD and Master Theses (Laurea Magistrale) of Politecnico di Milano. The Abstract will be followed by a list of four to six keywords. Keywords are a tool to help indexers and search engines to find relevant documents. To be relevant and effective, keywords must be chosen carefully. They should represent the content of your work and be specific to your field or sub-field. Keywords may be a single word or two to four words.</w:t>
       </w:r>
     </w:p>
     <w:p>
@@ -7105,7 +7089,6 @@
     </w:p>
     <w:p>
       <w:r>
-        <w:lastRenderedPageBreak/>
         <w:t>You can also consider to highlight selected columns or rows in order to make tables more</w:t>
       </w:r>
       <w:r>
@@ -9757,7 +9740,6 @@
       <w:bookmarkStart w:id="35" w:name="_Toc84856728"/>
       <w:bookmarkEnd w:id="34"/>
       <w:r>
-        <w:lastRenderedPageBreak/>
         <w:t>Theorems, propositions and lists</w:t>
       </w:r>
       <w:bookmarkEnd w:id="35"/>
@@ -10063,11 +10045,7 @@
         <w:t xml:space="preserve"> </w:t>
       </w:r>
       <w:r>
-        <w:t xml:space="preserve">to have an adequate training on ethical conduct and </w:t>
-      </w:r>
-      <w:r>
-        <w:lastRenderedPageBreak/>
-        <w:t>integrity while doing research. To be</w:t>
+        <w:t>to have an adequate training on ethical conduct and integrity while doing research. To be</w:t>
       </w:r>
       <w:r>
         <w:t xml:space="preserve"> </w:t>
@@ -10216,7 +10194,6 @@
       </w:pPr>
       <w:bookmarkStart w:id="44" w:name="_Toc84856735"/>
       <w:r>
-        <w:lastRenderedPageBreak/>
         <w:t>Conclusion and future development</w:t>
       </w:r>
       <w:bookmarkEnd w:id="44"/>
@@ -10274,7 +10251,6 @@
       <w:bookmarkStart w:id="45" w:name="_Toc84856736"/>
       <w:bookmarkStart w:id="46" w:name="_Hlk75250208"/>
       <w:r>
-        <w:lastRenderedPageBreak/>
         <w:t>Bibliography</w:t>
       </w:r>
       <w:bookmarkEnd w:id="45"/>
@@ -10500,7 +10476,6 @@
         <w:rPr>
           <w:lang w:val="it-IT"/>
         </w:rPr>
-        <w:lastRenderedPageBreak/>
         <w:t>A</w:t>
       </w:r>
       <w:r>
@@ -10591,7 +10566,6 @@
         <w:rPr>
           <w:lang w:val="it-IT"/>
         </w:rPr>
-        <w:lastRenderedPageBreak/>
         <w:t xml:space="preserve">Appendix </w:t>
       </w:r>
       <w:r>
@@ -10706,7 +10680,6 @@
       </w:pPr>
       <w:bookmarkStart w:id="50" w:name="_Toc84856739"/>
       <w:r>
-        <w:lastRenderedPageBreak/>
         <w:t>List of Figures</w:t>
       </w:r>
       <w:bookmarkEnd w:id="50"/>
@@ -10916,7 +10889,6 @@
       </w:pPr>
       <w:bookmarkStart w:id="52" w:name="_Toc84856740"/>
       <w:r>
-        <w:lastRenderedPageBreak/>
         <w:t xml:space="preserve">List of </w:t>
       </w:r>
       <w:r>
@@ -11181,7 +11153,6 @@
       </w:pPr>
       <w:bookmarkStart w:id="53" w:name="_Toc84856741"/>
       <w:r>
-        <w:lastRenderedPageBreak/>
         <w:t>List</w:t>
       </w:r>
       <w:r>
@@ -11481,7 +11452,6 @@
       <w:bookmarkStart w:id="54" w:name="_Toc84856742"/>
       <w:bookmarkStart w:id="55" w:name="_Hlk75250307"/>
       <w:r>
-        <w:lastRenderedPageBreak/>
         <w:t>Acknowledgements</w:t>
       </w:r>
       <w:bookmarkEnd w:id="54"/>

</xml_diff>